<commit_message>
update bai tap Loop 1 loop 2
</commit_message>
<xml_diff>
--- a/module_1/bao_cao_hang_tuan/C0823G1-LeVanDo.docx
+++ b/module_1/bao_cao_hang_tuan/C0823G1-LeVanDo.docx
@@ -314,7 +314,7 @@
                 <w:szCs w:val="26"/>
                 <w:lang w:val="en-US"/>
               </w:rPr>
-              <w:t>7/9/2023</w:t>
+              <w:t>14/9/2023</w:t>
             </w:r>
           </w:p>
         </w:tc>
@@ -389,7 +389,7 @@
                 <w:szCs w:val="26"/>
                 <w:lang w:val="en-US"/>
               </w:rPr>
-              <w:t>1/9/2023</w:t>
+              <w:t>8/9/2023</w:t>
             </w:r>
           </w:p>
         </w:tc>
@@ -464,7 +464,7 @@
                 <w:szCs w:val="26"/>
                 <w:lang w:val="en-US"/>
               </w:rPr>
-              <w:t>7/9/2023</w:t>
+              <w:t>14/9/2023</w:t>
             </w:r>
           </w:p>
         </w:tc>
@@ -1678,11 +1678,11 @@
             </w:pPr>
             <w:r>
               <w:rPr>
-                <w:rFonts w:ascii="Times New Roman" w:hAnsi="Times New Roman" w:cs="Times New Roman"/>
-                <w:sz w:val="26"/>
-                <w:szCs w:val="26"/>
-              </w:rPr>
-              <w:t>O</w:t>
+                <w:rFonts w:hint="eastAsia" w:ascii="MS Gothic" w:hAnsi="MS Gothic" w:eastAsia="MS Gothic" w:cs="MS Gothic"/>
+                <w:sz w:val="26"/>
+                <w:szCs w:val="26"/>
+              </w:rPr>
+              <w:t>✕</w:t>
             </w:r>
           </w:p>
         </w:tc>
@@ -2801,7 +2801,7 @@
                 <w:sz w:val="26"/>
                 <w:szCs w:val="26"/>
               </w:rPr>
-              <w:t>Hoàn thành khoá học 1 trên code.org</w:t>
+              <w:t xml:space="preserve">Hoàn thành khoá học </w:t>
             </w:r>
             <w:r>
               <w:rPr>
@@ -2810,7 +2810,7 @@
                 <w:szCs w:val="26"/>
                 <w:lang w:val="en-US"/>
               </w:rPr>
-              <w:t xml:space="preserve"> 1</w:t>
+              <w:t>Form-table</w:t>
             </w:r>
           </w:p>
           <w:p>
@@ -2832,16 +2832,7 @@
                 <w:sz w:val="26"/>
                 <w:szCs w:val="26"/>
               </w:rPr>
-              <w:t>Hoàn thành khoá học 1 trên code.org</w:t>
-            </w:r>
-            <w:r>
-              <w:rPr>
-                <w:rFonts w:hint="default" w:ascii="Times New Roman" w:hAnsi="Times New Roman"/>
-                <w:sz w:val="26"/>
-                <w:szCs w:val="26"/>
-                <w:lang w:val="en-US"/>
-              </w:rPr>
-              <w:t xml:space="preserve"> 2</w:t>
+              <w:t>Hoàn thành khoá học Tổng quan JavaScript</w:t>
             </w:r>
           </w:p>
           <w:p>
@@ -2863,108 +2854,43 @@
                 <w:sz w:val="26"/>
                 <w:szCs w:val="26"/>
               </w:rPr>
-              <w:t>Hoàn thành khoá học 1 trên code.org</w:t>
-            </w:r>
-            <w:r>
-              <w:rPr>
-                <w:rFonts w:hint="default" w:ascii="Times New Roman" w:hAnsi="Times New Roman"/>
-                <w:sz w:val="26"/>
-                <w:szCs w:val="26"/>
-                <w:lang w:val="en-US"/>
-              </w:rPr>
-              <w:t xml:space="preserve"> 3</w:t>
-            </w:r>
-          </w:p>
-          <w:p>
-            <w:pPr>
-              <w:pStyle w:val="10"/>
+              <w:t>Hoàn thành khoá học Biến, kiểu dữ liệu và toán tử</w:t>
+            </w:r>
+          </w:p>
+          <w:p>
+            <w:pPr>
+              <w:pStyle w:val="10"/>
+              <w:widowControl w:val="0"/>
               <w:numPr>
                 <w:ilvl w:val="0"/>
-                <w:numId w:val="1"/>
-              </w:numPr>
-              <w:rPr>
-                <w:rFonts w:ascii="Times New Roman" w:hAnsi="Times New Roman" w:cs="Times New Roman"/>
-                <w:sz w:val="26"/>
-                <w:szCs w:val="26"/>
-              </w:rPr>
-            </w:pPr>
-            <w:r>
-              <w:rPr>
-                <w:rFonts w:ascii="Times New Roman" w:hAnsi="Times New Roman" w:cs="Times New Roman"/>
-                <w:sz w:val="26"/>
-                <w:szCs w:val="26"/>
-              </w:rPr>
-              <w:t>Thuật toán</w:t>
-            </w:r>
-            <w:r>
-              <w:rPr>
-                <w:rFonts w:ascii="Times New Roman" w:hAnsi="Times New Roman" w:cs="Times New Roman"/>
-                <w:sz w:val="26"/>
-                <w:szCs w:val="26"/>
-                <w:lang w:val="vi-VN"/>
-              </w:rPr>
-              <w:t xml:space="preserve"> </w:t>
-            </w:r>
-          </w:p>
-          <w:p>
-            <w:pPr>
-              <w:pStyle w:val="10"/>
-              <w:numPr>
-                <w:ilvl w:val="0"/>
-                <w:numId w:val="1"/>
-              </w:numPr>
-              <w:rPr>
-                <w:rFonts w:ascii="Times New Roman" w:hAnsi="Times New Roman" w:cs="Times New Roman"/>
-                <w:sz w:val="26"/>
-                <w:szCs w:val="26"/>
-              </w:rPr>
-            </w:pPr>
-            <w:r>
-              <w:rPr>
-                <w:rFonts w:hint="default" w:ascii="Times New Roman" w:hAnsi="Times New Roman"/>
-                <w:sz w:val="26"/>
-                <w:szCs w:val="26"/>
-              </w:rPr>
-              <w:t>Mô tả thuật toán bằng Pseudo code &amp; Flowchart</w:t>
-            </w:r>
-          </w:p>
-          <w:p>
-            <w:pPr>
-              <w:pStyle w:val="10"/>
-              <w:numPr>
-                <w:ilvl w:val="0"/>
-                <w:numId w:val="1"/>
-              </w:numPr>
-              <w:rPr>
-                <w:rFonts w:ascii="Times New Roman" w:hAnsi="Times New Roman" w:cs="Times New Roman"/>
-                <w:sz w:val="26"/>
-                <w:szCs w:val="26"/>
-              </w:rPr>
-            </w:pPr>
-            <w:r>
-              <w:rPr>
-                <w:rFonts w:hint="default" w:ascii="Times New Roman" w:hAnsi="Times New Roman"/>
-                <w:sz w:val="26"/>
-                <w:szCs w:val="26"/>
-              </w:rPr>
-              <w:t>Git &amp; HTML</w:t>
-            </w:r>
-          </w:p>
-          <w:p>
-            <w:pPr>
-              <w:pStyle w:val="10"/>
-              <w:widowControl w:val="0"/>
-              <w:numPr>
                 <w:numId w:val="0"/>
               </w:numPr>
               <w:autoSpaceDE w:val="0"/>
               <w:autoSpaceDN w:val="0"/>
-              <w:rPr>
-                <w:rFonts w:ascii="Times New Roman" w:hAnsi="Times New Roman" w:cs="Times New Roman"/>
-                <w:sz w:val="26"/>
-                <w:szCs w:val="26"/>
-              </w:rPr>
-            </w:pPr>
+              <w:ind w:firstLine="390" w:firstLineChars="150"/>
+              <w:rPr>
+                <w:rFonts w:ascii="Times New Roman" w:hAnsi="Times New Roman" w:cs="Times New Roman"/>
+                <w:sz w:val="26"/>
+                <w:szCs w:val="26"/>
+              </w:rPr>
+            </w:pPr>
+            <w:r>
+              <w:rPr>
+                <w:rFonts w:hint="default" w:ascii="Times New Roman" w:hAnsi="Times New Roman"/>
+                <w:sz w:val="26"/>
+                <w:szCs w:val="26"/>
+                <w:lang w:val="en-US"/>
+              </w:rPr>
+              <w:t xml:space="preserve">-    </w:t>
+            </w:r>
+            <w:r>
+              <w:rPr>
+                <w:rFonts w:hint="default" w:ascii="Times New Roman" w:hAnsi="Times New Roman"/>
+                <w:sz w:val="26"/>
+                <w:szCs w:val="26"/>
+              </w:rPr>
+              <w:t>Cấu trúc điều kiện 1</w:t>
+            </w:r>
           </w:p>
         </w:tc>
         <w:tc>
@@ -2988,7 +2914,7 @@
                 <w:szCs w:val="26"/>
                 <w:lang w:val="en-US"/>
               </w:rPr>
-              <w:t>- hoàn thành</w:t>
+              <w:t>- hoàn thành các bài tập</w:t>
             </w:r>
             <w:r>
               <w:rPr>
@@ -2997,7 +2923,7 @@
                 <w:szCs w:val="26"/>
                 <w:lang w:val="en-US"/>
               </w:rPr>
-              <w:t>[Bài tập] Mô tả thuật toán tìm giá trị lớn nhất trong một dãy số</w:t>
+              <w:t xml:space="preserve"> cấu trúc điều kiện 1 và 2</w:t>
             </w:r>
           </w:p>
           <w:p>
@@ -3017,7 +2943,7 @@
                 <w:szCs w:val="26"/>
                 <w:lang w:val="en-US"/>
               </w:rPr>
-              <w:t>- [Thực hành] Clone dự án từ Git</w:t>
+              <w:t>- thực hành về form và table</w:t>
             </w:r>
           </w:p>
           <w:p>
@@ -3037,7 +2963,7 @@
                 <w:szCs w:val="26"/>
                 <w:lang w:val="en-US"/>
               </w:rPr>
-              <w:t>-[Thực hành] Sử dụng thẻ HTML cơ bản</w:t>
+              <w:t>-bắt được các sự kiện onclick và onchange</w:t>
             </w:r>
           </w:p>
           <w:p>
@@ -3057,7 +2983,7 @@
                 <w:szCs w:val="26"/>
                 <w:lang w:val="en-US"/>
               </w:rPr>
-              <w:t>- [Bài tập] Tạo danh sáchAssignment</w:t>
+              <w:t>- phân biệt các kiểu dữ liệu</w:t>
             </w:r>
           </w:p>
         </w:tc>
@@ -4416,7 +4342,7 @@
                 <w:szCs w:val="26"/>
                 <w:lang w:val="en-US"/>
               </w:rPr>
-              <w:t>Khác nhau của git và github</w:t>
+              <w:t>Thẻ input có thể  dùng để trả về value còn button thì khác</w:t>
             </w:r>
           </w:p>
         </w:tc>
@@ -4645,7 +4571,7 @@
                 <w:szCs w:val="26"/>
                 <w:lang w:val="en-US"/>
               </w:rPr>
-              <w:t>Git clone</w:t>
+              <w:t>Onclik, onchange,khác nhau == và ===, quy tắc camel</w:t>
             </w:r>
             <w:r>
               <w:rPr>
@@ -4654,7 +4580,7 @@
                 <w:sz w:val="26"/>
                 <w:szCs w:val="26"/>
               </w:rPr>
-              <w:t xml:space="preserve">, </w:t>
+              <w:t xml:space="preserve"> </w:t>
             </w:r>
             <w:r>
               <w:rPr>
@@ -4664,7 +4590,7 @@
                 <w:szCs w:val="26"/>
                 <w:lang w:val="en-US"/>
               </w:rPr>
-              <w:t>git pull</w:t>
+              <w:t>, khác nhau I++ và ++I ,form</w:t>
             </w:r>
             <w:r>
               <w:rPr>
@@ -4683,141 +4609,10 @@
                 <w:szCs w:val="26"/>
                 <w:lang w:val="en-US"/>
               </w:rPr>
-              <w:t>git push</w:t>
-            </w:r>
-            <w:r>
-              <w:rPr>
-                <w:rFonts w:ascii="Times New Roman" w:hAnsi="Times New Roman" w:cs="Times New Roman"/>
-                <w:w w:val="105"/>
-                <w:sz w:val="26"/>
-                <w:szCs w:val="26"/>
-              </w:rPr>
-              <w:t xml:space="preserve">, </w:t>
-            </w:r>
-            <w:r>
-              <w:rPr>
-                <w:rFonts w:hint="default" w:ascii="Times New Roman" w:hAnsi="Times New Roman" w:cs="Times New Roman"/>
-                <w:w w:val="105"/>
-                <w:sz w:val="26"/>
-                <w:szCs w:val="26"/>
-                <w:lang w:val="en-US"/>
-              </w:rPr>
-              <w:t>git commit</w:t>
-            </w:r>
-            <w:r>
-              <w:rPr>
-                <w:rFonts w:ascii="Times New Roman" w:hAnsi="Times New Roman" w:cs="Times New Roman"/>
-                <w:w w:val="105"/>
-                <w:sz w:val="26"/>
-                <w:szCs w:val="26"/>
-              </w:rPr>
-              <w:t xml:space="preserve">, </w:t>
-            </w:r>
-            <w:r>
-              <w:rPr>
-                <w:rFonts w:hint="default" w:ascii="Times New Roman" w:hAnsi="Times New Roman" w:cs="Times New Roman"/>
-                <w:w w:val="105"/>
-                <w:sz w:val="26"/>
-                <w:szCs w:val="26"/>
-                <w:lang w:val="en-US"/>
-              </w:rPr>
-              <w:t>flowchart</w:t>
-            </w:r>
-            <w:r>
-              <w:rPr>
-                <w:rFonts w:ascii="Times New Roman" w:hAnsi="Times New Roman" w:cs="Times New Roman"/>
-                <w:w w:val="105"/>
-                <w:sz w:val="26"/>
-                <w:szCs w:val="26"/>
-              </w:rPr>
-              <w:t xml:space="preserve">, </w:t>
-            </w:r>
-            <w:r>
-              <w:rPr>
-                <w:rFonts w:hint="default" w:ascii="Times New Roman" w:hAnsi="Times New Roman" w:cs="Times New Roman"/>
-                <w:w w:val="105"/>
-                <w:sz w:val="26"/>
-                <w:szCs w:val="26"/>
-                <w:lang w:val="en-US"/>
-              </w:rPr>
-              <w:t>pseudocode</w:t>
-            </w:r>
-            <w:r>
-              <w:rPr>
-                <w:rFonts w:ascii="Times New Roman" w:hAnsi="Times New Roman" w:cs="Times New Roman"/>
-                <w:w w:val="105"/>
-                <w:sz w:val="26"/>
-                <w:szCs w:val="26"/>
-              </w:rPr>
-              <w:t xml:space="preserve">, </w:t>
-            </w:r>
-            <w:r>
-              <w:rPr>
-                <w:rFonts w:hint="default" w:ascii="Times New Roman" w:hAnsi="Times New Roman" w:cs="Times New Roman"/>
-                <w:w w:val="105"/>
-                <w:sz w:val="26"/>
-                <w:szCs w:val="26"/>
-                <w:lang w:val="en-US"/>
-              </w:rPr>
-              <w:t>html</w:t>
-            </w:r>
-            <w:r>
-              <w:rPr>
-                <w:rFonts w:ascii="Times New Roman" w:hAnsi="Times New Roman" w:cs="Times New Roman"/>
-                <w:w w:val="105"/>
-                <w:sz w:val="26"/>
-                <w:szCs w:val="26"/>
-              </w:rPr>
-              <w:t xml:space="preserve">, </w:t>
-            </w:r>
-            <w:r>
-              <w:rPr>
-                <w:rFonts w:hint="default" w:ascii="Times New Roman" w:hAnsi="Times New Roman" w:cs="Times New Roman"/>
-                <w:w w:val="105"/>
-                <w:sz w:val="26"/>
-                <w:szCs w:val="26"/>
-                <w:lang w:val="en-US"/>
-              </w:rPr>
-              <w:t>css</w:t>
-            </w:r>
-            <w:r>
-              <w:rPr>
-                <w:rFonts w:ascii="Times New Roman" w:hAnsi="Times New Roman" w:cs="Times New Roman"/>
-                <w:w w:val="105"/>
-                <w:sz w:val="26"/>
-                <w:szCs w:val="26"/>
-              </w:rPr>
-              <w:t xml:space="preserve">, </w:t>
-            </w:r>
-            <w:r>
-              <w:rPr>
-                <w:rFonts w:hint="default" w:ascii="Times New Roman" w:hAnsi="Times New Roman" w:cs="Times New Roman"/>
-                <w:w w:val="105"/>
-                <w:sz w:val="26"/>
-                <w:szCs w:val="26"/>
-                <w:lang w:val="en-US"/>
-              </w:rPr>
-              <w:t>form</w:t>
-            </w:r>
-            <w:r>
-              <w:rPr>
-                <w:rFonts w:ascii="Times New Roman" w:hAnsi="Times New Roman" w:cs="Times New Roman"/>
-                <w:w w:val="105"/>
-                <w:sz w:val="26"/>
-                <w:szCs w:val="26"/>
-              </w:rPr>
-              <w:t xml:space="preserve">, </w:t>
-            </w:r>
-            <w:r>
-              <w:rPr>
-                <w:rFonts w:hint="default" w:ascii="Times New Roman" w:hAnsi="Times New Roman" w:cs="Times New Roman"/>
-                <w:w w:val="105"/>
-                <w:sz w:val="26"/>
-                <w:szCs w:val="26"/>
-                <w:lang w:val="en-US"/>
-              </w:rPr>
-              <w:t>table</w:t>
-            </w:r>
+              <w:t>switch case,return</w:t>
+            </w:r>
+            <w:bookmarkStart w:id="0" w:name="_GoBack"/>
+            <w:bookmarkEnd w:id="0"/>
             <w:r>
               <w:rPr>
                 <w:rFonts w:ascii="Times New Roman" w:hAnsi="Times New Roman" w:cs="Times New Roman"/>
@@ -6114,7 +5909,7 @@
         </mc:Choice>
         <mc:Fallback>
           <w:pict>
-            <v:group id="_x0000_s1026" o:spid="_x0000_s1026" o:spt="203" style="position:absolute;left:0pt;margin-left:107.25pt;margin-top:737.25pt;height:48pt;width:490.5pt;mso-position-horizontal-relative:page;mso-position-vertical-relative:page;z-index:-251657216;mso-width-relative:page;mso-height-relative:page;" coordorigin="2145,14745" coordsize="9810,960" o:gfxdata="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">
+            <v:group id="_x0000_s1026" o:spid="_x0000_s1026" o:spt="203" style="position:absolute;left:0pt;margin-left:107.25pt;margin-top:737.25pt;height:48pt;width:490.5pt;mso-position-horizontal-relative:page;mso-position-vertical-relative:page;z-index:-251657216;mso-width-relative:page;mso-height-relative:page;" coordorigin="2145,14745" coordsize="9810,960" o:gfxdata="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">
               <o:lock v:ext="edit" aspectratio="f"/>
               <v:shape id="Picture 4" o:spid="_x0000_s1026" o:spt="75" type="#_x0000_t75" style="position:absolute;left:2475;top:14745;height:405;width:9480;" filled="f" o:preferrelative="t" stroked="f" coordsize="21600,21600" o:gfxdata="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">
                 <v:fill on="f" focussize="0,0"/>
@@ -6128,7 +5923,7 @@
                 <v:imagedata r:id="rId2" o:title=""/>
                 <o:lock v:ext="edit" aspectratio="t"/>
               </v:shape>
-              <v:shape id="Picture 2" o:spid="_x0000_s1026" o:spt="75" type="#_x0000_t75" style="position:absolute;left:2145;top:14805;height:210;width:210;" filled="f" o:preferrelative="t" stroked="f" coordsize="21600,21600" o:gfxdata="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">
+              <v:shape id="Picture 2" o:spid="_x0000_s1026" o:spt="75" type="#_x0000_t75" style="position:absolute;left:2145;top:14805;height:210;width:210;" filled="f" o:preferrelative="t" stroked="f" coordsize="21600,21600" o:gfxdata="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">
                 <v:fill on="f" focussize="0,0"/>
                 <v:stroke on="f"/>
                 <v:imagedata r:id="rId3" o:title=""/>
@@ -6296,7 +6091,7 @@
         </mc:Choice>
         <mc:Fallback>
           <w:pict>
-            <v:group id="_x0000_s1026" o:spid="_x0000_s1026" o:spt="203" style="position:absolute;left:0pt;margin-left:0pt;margin-top:0pt;height:79.5pt;width:612pt;mso-position-horizontal-relative:page;mso-position-vertical-relative:page;z-index:-251657216;mso-width-relative:page;mso-height-relative:page;" coordsize="12240,1590" o:gfxdata="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">
+            <v:group id="_x0000_s1026" o:spid="_x0000_s1026" o:spt="203" style="position:absolute;left:0pt;margin-left:0pt;margin-top:0pt;height:79.5pt;width:612pt;mso-position-horizontal-relative:page;mso-position-vertical-relative:page;z-index:-251657216;mso-width-relative:page;mso-height-relative:page;" coordsize="12240,1590" o:gfxdata="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">
               <o:lock v:ext="edit" aspectratio="f"/>
               <v:shape id="Freeform 8" o:spid="_x0000_s1026" o:spt="100" style="position:absolute;left:0;top:0;height:2;width:2;" fillcolor="#000000" filled="t" stroked="f" coordsize="2,2" o:gfxdata="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" path="m0,0l0,0xe">
                 <v:path o:connectlocs="0,0;0,0" o:connectangles="0,0"/>
@@ -6305,7 +6100,7 @@
                 <v:imagedata o:title=""/>
                 <o:lock v:ext="edit" aspectratio="f"/>
               </v:shape>
-              <v:shape id="_x0000_s1026" o:spid="_x0000_s1026" o:spt="75" type="#_x0000_t75" style="position:absolute;left:300;top:0;height:1590;width:2040;" filled="f" o:preferrelative="t" stroked="f" coordsize="21600,21600" o:gfxdata="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">
+              <v:shape id="_x0000_s1026" o:spid="_x0000_s1026" o:spt="75" type="#_x0000_t75" style="position:absolute;left:300;top:0;height:1590;width:2040;" filled="f" o:preferrelative="t" stroked="f" coordsize="21600,21600" o:gfxdata="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">
                 <v:fill on="f" focussize="0,0"/>
                 <v:stroke on="f"/>
                 <v:imagedata r:id="rId1" o:title=""/>

</xml_diff>